<commit_message>
Update dokumentace - ad
</commit_message>
<xml_diff>
--- a/Dokumenty/Dokumentace_Ganymedes.docx
+++ b/Dokumenty/Dokumentace_Ganymedes.docx
@@ -8,10 +8,12 @@
         <w:jc w:val="center"/>
       </w:pPr>
       <w:bookmarkStart w:id="0" w:name="_Toc89201732"/>
+      <w:bookmarkStart w:id="1" w:name="_Toc93344113"/>
       <w:r>
         <w:t>Dokumentace k aplikaci redakčního systému</w:t>
       </w:r>
       <w:bookmarkEnd w:id="0"/>
+      <w:bookmarkEnd w:id="1"/>
     </w:p>
     <w:p/>
     <w:p>
@@ -63,7 +65,6 @@
             <w:tabs>
               <w:tab w:val="right" w:leader="dot" w:pos="9062"/>
             </w:tabs>
-            <w:ind w:firstLine="220"/>
             <w:rPr>
               <w:rFonts w:eastAsiaTheme="minorEastAsia"/>
               <w:noProof/>
@@ -79,13 +80,13 @@
           <w:r>
             <w:fldChar w:fldCharType="separate"/>
           </w:r>
-          <w:hyperlink w:anchor="_Toc89201734" w:history="1">
+          <w:hyperlink w:anchor="_Toc93344113" w:history="1">
             <w:r>
               <w:rPr>
                 <w:rStyle w:val="Hypertextovodkaz"/>
                 <w:noProof/>
               </w:rPr>
-              <w:t>Dokumentace požadavků</w:t>
+              <w:t>Dokumentace k aplikaci redakčního systému</w:t>
             </w:r>
             <w:r>
               <w:rPr>
@@ -106,7 +107,7 @@
                 <w:noProof/>
                 <w:webHidden/>
               </w:rPr>
-              <w:instrText xml:space="preserve"> PAGEREF _Toc89201734 \h </w:instrText>
+              <w:instrText xml:space="preserve"> PAGEREF _Toc93344113 \h </w:instrText>
             </w:r>
             <w:r>
               <w:rPr>
@@ -126,7 +127,77 @@
                 <w:noProof/>
                 <w:webHidden/>
               </w:rPr>
-              <w:t>3</w:t>
+              <w:t>1</w:t>
+            </w:r>
+            <w:r>
+              <w:rPr>
+                <w:noProof/>
+                <w:webHidden/>
+              </w:rPr>
+              <w:fldChar w:fldCharType="end"/>
+            </w:r>
+          </w:hyperlink>
+        </w:p>
+        <w:p>
+          <w:pPr>
+            <w:pStyle w:val="Obsah1"/>
+            <w:tabs>
+              <w:tab w:val="right" w:leader="dot" w:pos="9062"/>
+            </w:tabs>
+            <w:rPr>
+              <w:rFonts w:eastAsiaTheme="minorEastAsia"/>
+              <w:noProof/>
+              <w:lang w:eastAsia="cs-CZ"/>
+            </w:rPr>
+          </w:pPr>
+          <w:hyperlink w:anchor="_Toc93344114" w:history="1">
+            <w:r>
+              <w:rPr>
+                <w:rStyle w:val="Hypertextovodkaz"/>
+                <w:noProof/>
+              </w:rPr>
+              <w:t>Obrázky</w:t>
+            </w:r>
+            <w:r>
+              <w:rPr>
+                <w:noProof/>
+                <w:webHidden/>
+              </w:rPr>
+              <w:tab/>
+            </w:r>
+            <w:r>
+              <w:rPr>
+                <w:noProof/>
+                <w:webHidden/>
+              </w:rPr>
+              <w:fldChar w:fldCharType="begin"/>
+            </w:r>
+            <w:r>
+              <w:rPr>
+                <w:noProof/>
+                <w:webHidden/>
+              </w:rPr>
+              <w:instrText xml:space="preserve"> PAGEREF _Toc93344114 \h </w:instrText>
+            </w:r>
+            <w:r>
+              <w:rPr>
+                <w:noProof/>
+                <w:webHidden/>
+              </w:rPr>
+            </w:r>
+            <w:r>
+              <w:rPr>
+                <w:noProof/>
+                <w:webHidden/>
+              </w:rPr>
+              <w:fldChar w:fldCharType="separate"/>
+            </w:r>
+            <w:r>
+              <w:rPr>
+                <w:noProof/>
+                <w:webHidden/>
+              </w:rPr>
+              <w:t>2</w:t>
             </w:r>
             <w:r>
               <w:rPr>
@@ -149,12 +220,82 @@
               <w:lang w:eastAsia="cs-CZ"/>
             </w:rPr>
           </w:pPr>
-          <w:hyperlink w:anchor="_Toc89201735" w:history="1">
+          <w:hyperlink w:anchor="_Toc93344115" w:history="1">
             <w:r>
               <w:rPr>
                 <w:rStyle w:val="Hypertextovodkaz"/>
                 <w:noProof/>
               </w:rPr>
+              <w:t>Dokumentace požadavků</w:t>
+            </w:r>
+            <w:r>
+              <w:rPr>
+                <w:noProof/>
+                <w:webHidden/>
+              </w:rPr>
+              <w:tab/>
+            </w:r>
+            <w:r>
+              <w:rPr>
+                <w:noProof/>
+                <w:webHidden/>
+              </w:rPr>
+              <w:fldChar w:fldCharType="begin"/>
+            </w:r>
+            <w:r>
+              <w:rPr>
+                <w:noProof/>
+                <w:webHidden/>
+              </w:rPr>
+              <w:instrText xml:space="preserve"> PAGEREF _Toc93344115 \h </w:instrText>
+            </w:r>
+            <w:r>
+              <w:rPr>
+                <w:noProof/>
+                <w:webHidden/>
+              </w:rPr>
+            </w:r>
+            <w:r>
+              <w:rPr>
+                <w:noProof/>
+                <w:webHidden/>
+              </w:rPr>
+              <w:fldChar w:fldCharType="separate"/>
+            </w:r>
+            <w:r>
+              <w:rPr>
+                <w:noProof/>
+                <w:webHidden/>
+              </w:rPr>
+              <w:t>3</w:t>
+            </w:r>
+            <w:r>
+              <w:rPr>
+                <w:noProof/>
+                <w:webHidden/>
+              </w:rPr>
+              <w:fldChar w:fldCharType="end"/>
+            </w:r>
+          </w:hyperlink>
+        </w:p>
+        <w:p>
+          <w:pPr>
+            <w:pStyle w:val="Obsah2"/>
+            <w:tabs>
+              <w:tab w:val="right" w:leader="dot" w:pos="9062"/>
+            </w:tabs>
+            <w:rPr>
+              <w:rFonts w:eastAsiaTheme="minorEastAsia"/>
+              <w:noProof/>
+              <w:lang w:eastAsia="cs-CZ"/>
+            </w:rPr>
+          </w:pPr>
+          <w:hyperlink w:anchor="_Toc93344116" w:history="1">
+            <w:r>
+              <w:rPr>
+                <w:rStyle w:val="Hypertextovodkaz"/>
+                <w:noProof/>
+              </w:rPr>
               <w:t>Použitý software</w:t>
             </w:r>
             <w:r>
@@ -176,7 +317,7 @@
                 <w:noProof/>
                 <w:webHidden/>
               </w:rPr>
-              <w:instrText xml:space="preserve"> PAGEREF _Toc89201735 \h </w:instrText>
+              <w:instrText xml:space="preserve"> PAGEREF _Toc93344116 \h </w:instrText>
             </w:r>
             <w:r>
               <w:rPr>
@@ -219,7 +360,7 @@
               <w:lang w:eastAsia="cs-CZ"/>
             </w:rPr>
           </w:pPr>
-          <w:hyperlink w:anchor="_Toc89201736" w:history="1">
+          <w:hyperlink w:anchor="_Toc93344117" w:history="1">
             <w:r>
               <w:rPr>
                 <w:rStyle w:val="Hypertextovodkaz"/>
@@ -246,7 +387,7 @@
                 <w:noProof/>
                 <w:webHidden/>
               </w:rPr>
-              <w:instrText xml:space="preserve"> PAGEREF _Toc89201736 \h </w:instrText>
+              <w:instrText xml:space="preserve"> PAGEREF _Toc93344117 \h </w:instrText>
             </w:r>
             <w:r>
               <w:rPr>
@@ -289,7 +430,7 @@
               <w:lang w:eastAsia="cs-CZ"/>
             </w:rPr>
           </w:pPr>
-          <w:hyperlink w:anchor="_Toc89201737" w:history="1">
+          <w:hyperlink w:anchor="_Toc93344118" w:history="1">
             <w:r>
               <w:rPr>
                 <w:rStyle w:val="Hypertextovodkaz"/>
@@ -316,7 +457,7 @@
                 <w:noProof/>
                 <w:webHidden/>
               </w:rPr>
-              <w:instrText xml:space="preserve"> PAGEREF _Toc89201737 \h </w:instrText>
+              <w:instrText xml:space="preserve"> PAGEREF _Toc93344118 \h </w:instrText>
             </w:r>
             <w:r>
               <w:rPr>
@@ -359,7 +500,7 @@
               <w:lang w:eastAsia="cs-CZ"/>
             </w:rPr>
           </w:pPr>
-          <w:hyperlink w:anchor="_Toc89201738" w:history="1">
+          <w:hyperlink w:anchor="_Toc93344119" w:history="1">
             <w:r>
               <w:rPr>
                 <w:rStyle w:val="Hypertextovodkaz"/>
@@ -386,7 +527,7 @@
                 <w:noProof/>
                 <w:webHidden/>
               </w:rPr>
-              <w:instrText xml:space="preserve"> PAGEREF _Toc89201738 \h </w:instrText>
+              <w:instrText xml:space="preserve"> PAGEREF _Toc93344119 \h </w:instrText>
             </w:r>
             <w:r>
               <w:rPr>
@@ -429,7 +570,7 @@
               <w:lang w:eastAsia="cs-CZ"/>
             </w:rPr>
           </w:pPr>
-          <w:hyperlink w:anchor="_Toc89201739" w:history="1">
+          <w:hyperlink w:anchor="_Toc93344120" w:history="1">
             <w:r>
               <w:rPr>
                 <w:rStyle w:val="Hypertextovodkaz"/>
@@ -456,7 +597,7 @@
                 <w:noProof/>
                 <w:webHidden/>
               </w:rPr>
-              <w:instrText xml:space="preserve"> PAGEREF _Toc89201739 \h </w:instrText>
+              <w:instrText xml:space="preserve"> PAGEREF _Toc93344120 \h </w:instrText>
             </w:r>
             <w:r>
               <w:rPr>
@@ -499,7 +640,7 @@
               <w:lang w:eastAsia="cs-CZ"/>
             </w:rPr>
           </w:pPr>
-          <w:hyperlink w:anchor="_Toc89201740" w:history="1">
+          <w:hyperlink w:anchor="_Toc93344121" w:history="1">
             <w:r>
               <w:rPr>
                 <w:rStyle w:val="Hypertextovodkaz"/>
@@ -526,7 +667,7 @@
                 <w:noProof/>
                 <w:webHidden/>
               </w:rPr>
-              <w:instrText xml:space="preserve"> PAGEREF _Toc89201740 \h </w:instrText>
+              <w:instrText xml:space="preserve"> PAGEREF _Toc93344121 \h </w:instrText>
             </w:r>
             <w:r>
               <w:rPr>
@@ -547,6 +688,426 @@
                 <w:webHidden/>
               </w:rPr>
               <w:t>6</w:t>
+            </w:r>
+            <w:r>
+              <w:rPr>
+                <w:noProof/>
+                <w:webHidden/>
+              </w:rPr>
+              <w:fldChar w:fldCharType="end"/>
+            </w:r>
+          </w:hyperlink>
+        </w:p>
+        <w:p>
+          <w:pPr>
+            <w:pStyle w:val="Obsah3"/>
+            <w:tabs>
+              <w:tab w:val="right" w:leader="dot" w:pos="9062"/>
+            </w:tabs>
+            <w:rPr>
+              <w:rFonts w:eastAsiaTheme="minorEastAsia"/>
+              <w:noProof/>
+              <w:lang w:eastAsia="cs-CZ"/>
+            </w:rPr>
+          </w:pPr>
+          <w:hyperlink w:anchor="_Toc93344122" w:history="1">
+            <w:r>
+              <w:rPr>
+                <w:rStyle w:val="Hypertextovodkaz"/>
+                <w:noProof/>
+              </w:rPr>
+              <w:t>Čtenář (nepřihlášený uživatel)</w:t>
+            </w:r>
+            <w:r>
+              <w:rPr>
+                <w:noProof/>
+                <w:webHidden/>
+              </w:rPr>
+              <w:tab/>
+            </w:r>
+            <w:r>
+              <w:rPr>
+                <w:noProof/>
+                <w:webHidden/>
+              </w:rPr>
+              <w:fldChar w:fldCharType="begin"/>
+            </w:r>
+            <w:r>
+              <w:rPr>
+                <w:noProof/>
+                <w:webHidden/>
+              </w:rPr>
+              <w:instrText xml:space="preserve"> PAGEREF _Toc93344122 \h </w:instrText>
+            </w:r>
+            <w:r>
+              <w:rPr>
+                <w:noProof/>
+                <w:webHidden/>
+              </w:rPr>
+            </w:r>
+            <w:r>
+              <w:rPr>
+                <w:noProof/>
+                <w:webHidden/>
+              </w:rPr>
+              <w:fldChar w:fldCharType="separate"/>
+            </w:r>
+            <w:r>
+              <w:rPr>
+                <w:noProof/>
+                <w:webHidden/>
+              </w:rPr>
+              <w:t>6</w:t>
+            </w:r>
+            <w:r>
+              <w:rPr>
+                <w:noProof/>
+                <w:webHidden/>
+              </w:rPr>
+              <w:fldChar w:fldCharType="end"/>
+            </w:r>
+          </w:hyperlink>
+        </w:p>
+        <w:p>
+          <w:pPr>
+            <w:pStyle w:val="Obsah3"/>
+            <w:tabs>
+              <w:tab w:val="right" w:leader="dot" w:pos="9062"/>
+            </w:tabs>
+            <w:rPr>
+              <w:rFonts w:eastAsiaTheme="minorEastAsia"/>
+              <w:noProof/>
+              <w:lang w:eastAsia="cs-CZ"/>
+            </w:rPr>
+          </w:pPr>
+          <w:hyperlink w:anchor="_Toc93344123" w:history="1">
+            <w:r>
+              <w:rPr>
+                <w:rStyle w:val="Hypertextovodkaz"/>
+                <w:noProof/>
+              </w:rPr>
+              <w:t>Autor</w:t>
+            </w:r>
+            <w:r>
+              <w:rPr>
+                <w:noProof/>
+                <w:webHidden/>
+              </w:rPr>
+              <w:tab/>
+            </w:r>
+            <w:r>
+              <w:rPr>
+                <w:noProof/>
+                <w:webHidden/>
+              </w:rPr>
+              <w:fldChar w:fldCharType="begin"/>
+            </w:r>
+            <w:r>
+              <w:rPr>
+                <w:noProof/>
+                <w:webHidden/>
+              </w:rPr>
+              <w:instrText xml:space="preserve"> PAGEREF _Toc93344123 \h </w:instrText>
+            </w:r>
+            <w:r>
+              <w:rPr>
+                <w:noProof/>
+                <w:webHidden/>
+              </w:rPr>
+            </w:r>
+            <w:r>
+              <w:rPr>
+                <w:noProof/>
+                <w:webHidden/>
+              </w:rPr>
+              <w:fldChar w:fldCharType="separate"/>
+            </w:r>
+            <w:r>
+              <w:rPr>
+                <w:noProof/>
+                <w:webHidden/>
+              </w:rPr>
+              <w:t>6</w:t>
+            </w:r>
+            <w:r>
+              <w:rPr>
+                <w:noProof/>
+                <w:webHidden/>
+              </w:rPr>
+              <w:fldChar w:fldCharType="end"/>
+            </w:r>
+          </w:hyperlink>
+        </w:p>
+        <w:p>
+          <w:pPr>
+            <w:pStyle w:val="Obsah3"/>
+            <w:tabs>
+              <w:tab w:val="right" w:leader="dot" w:pos="9062"/>
+            </w:tabs>
+            <w:rPr>
+              <w:rFonts w:eastAsiaTheme="minorEastAsia"/>
+              <w:noProof/>
+              <w:lang w:eastAsia="cs-CZ"/>
+            </w:rPr>
+          </w:pPr>
+          <w:hyperlink w:anchor="_Toc93344124" w:history="1">
+            <w:r>
+              <w:rPr>
+                <w:rStyle w:val="Hypertextovodkaz"/>
+                <w:noProof/>
+              </w:rPr>
+              <w:t>Redaktor</w:t>
+            </w:r>
+            <w:r>
+              <w:rPr>
+                <w:noProof/>
+                <w:webHidden/>
+              </w:rPr>
+              <w:tab/>
+            </w:r>
+            <w:r>
+              <w:rPr>
+                <w:noProof/>
+                <w:webHidden/>
+              </w:rPr>
+              <w:fldChar w:fldCharType="begin"/>
+            </w:r>
+            <w:r>
+              <w:rPr>
+                <w:noProof/>
+                <w:webHidden/>
+              </w:rPr>
+              <w:instrText xml:space="preserve"> PAGEREF _Toc93344124 \h </w:instrText>
+            </w:r>
+            <w:r>
+              <w:rPr>
+                <w:noProof/>
+                <w:webHidden/>
+              </w:rPr>
+            </w:r>
+            <w:r>
+              <w:rPr>
+                <w:noProof/>
+                <w:webHidden/>
+              </w:rPr>
+              <w:fldChar w:fldCharType="separate"/>
+            </w:r>
+            <w:r>
+              <w:rPr>
+                <w:noProof/>
+                <w:webHidden/>
+              </w:rPr>
+              <w:t>7</w:t>
+            </w:r>
+            <w:r>
+              <w:rPr>
+                <w:noProof/>
+                <w:webHidden/>
+              </w:rPr>
+              <w:fldChar w:fldCharType="end"/>
+            </w:r>
+          </w:hyperlink>
+        </w:p>
+        <w:p>
+          <w:pPr>
+            <w:pStyle w:val="Obsah3"/>
+            <w:tabs>
+              <w:tab w:val="right" w:leader="dot" w:pos="9062"/>
+            </w:tabs>
+            <w:rPr>
+              <w:rFonts w:eastAsiaTheme="minorEastAsia"/>
+              <w:noProof/>
+              <w:lang w:eastAsia="cs-CZ"/>
+            </w:rPr>
+          </w:pPr>
+          <w:hyperlink w:anchor="_Toc93344125" w:history="1">
+            <w:r>
+              <w:rPr>
+                <w:rStyle w:val="Hypertextovodkaz"/>
+                <w:noProof/>
+              </w:rPr>
+              <w:t>Recenzent</w:t>
+            </w:r>
+            <w:r>
+              <w:rPr>
+                <w:noProof/>
+                <w:webHidden/>
+              </w:rPr>
+              <w:tab/>
+            </w:r>
+            <w:r>
+              <w:rPr>
+                <w:noProof/>
+                <w:webHidden/>
+              </w:rPr>
+              <w:fldChar w:fldCharType="begin"/>
+            </w:r>
+            <w:r>
+              <w:rPr>
+                <w:noProof/>
+                <w:webHidden/>
+              </w:rPr>
+              <w:instrText xml:space="preserve"> PAGEREF _Toc93344125 \h </w:instrText>
+            </w:r>
+            <w:r>
+              <w:rPr>
+                <w:noProof/>
+                <w:webHidden/>
+              </w:rPr>
+            </w:r>
+            <w:r>
+              <w:rPr>
+                <w:noProof/>
+                <w:webHidden/>
+              </w:rPr>
+              <w:fldChar w:fldCharType="separate"/>
+            </w:r>
+            <w:r>
+              <w:rPr>
+                <w:noProof/>
+                <w:webHidden/>
+              </w:rPr>
+              <w:t>7</w:t>
+            </w:r>
+            <w:r>
+              <w:rPr>
+                <w:noProof/>
+                <w:webHidden/>
+              </w:rPr>
+              <w:fldChar w:fldCharType="end"/>
+            </w:r>
+          </w:hyperlink>
+        </w:p>
+        <w:p>
+          <w:pPr>
+            <w:pStyle w:val="Obsah3"/>
+            <w:tabs>
+              <w:tab w:val="right" w:leader="dot" w:pos="9062"/>
+            </w:tabs>
+            <w:rPr>
+              <w:rFonts w:eastAsiaTheme="minorEastAsia"/>
+              <w:noProof/>
+              <w:lang w:eastAsia="cs-CZ"/>
+            </w:rPr>
+          </w:pPr>
+          <w:hyperlink w:anchor="_Toc93344126" w:history="1">
+            <w:r>
+              <w:rPr>
+                <w:rStyle w:val="Hypertextovodkaz"/>
+                <w:noProof/>
+              </w:rPr>
+              <w:t>Administrátor</w:t>
+            </w:r>
+            <w:r>
+              <w:rPr>
+                <w:noProof/>
+                <w:webHidden/>
+              </w:rPr>
+              <w:tab/>
+            </w:r>
+            <w:r>
+              <w:rPr>
+                <w:noProof/>
+                <w:webHidden/>
+              </w:rPr>
+              <w:fldChar w:fldCharType="begin"/>
+            </w:r>
+            <w:r>
+              <w:rPr>
+                <w:noProof/>
+                <w:webHidden/>
+              </w:rPr>
+              <w:instrText xml:space="preserve"> PAGEREF _Toc93344126 \h </w:instrText>
+            </w:r>
+            <w:r>
+              <w:rPr>
+                <w:noProof/>
+                <w:webHidden/>
+              </w:rPr>
+            </w:r>
+            <w:r>
+              <w:rPr>
+                <w:noProof/>
+                <w:webHidden/>
+              </w:rPr>
+              <w:fldChar w:fldCharType="separate"/>
+            </w:r>
+            <w:r>
+              <w:rPr>
+                <w:noProof/>
+                <w:webHidden/>
+              </w:rPr>
+              <w:t>7</w:t>
+            </w:r>
+            <w:r>
+              <w:rPr>
+                <w:noProof/>
+                <w:webHidden/>
+              </w:rPr>
+              <w:fldChar w:fldCharType="end"/>
+            </w:r>
+          </w:hyperlink>
+        </w:p>
+        <w:p>
+          <w:pPr>
+            <w:pStyle w:val="Obsah3"/>
+            <w:tabs>
+              <w:tab w:val="right" w:leader="dot" w:pos="9062"/>
+            </w:tabs>
+            <w:rPr>
+              <w:rFonts w:eastAsiaTheme="minorEastAsia"/>
+              <w:noProof/>
+              <w:lang w:eastAsia="cs-CZ"/>
+            </w:rPr>
+          </w:pPr>
+          <w:hyperlink w:anchor="_Toc93344127" w:history="1">
+            <w:r>
+              <w:rPr>
+                <w:rStyle w:val="Hypertextovodkaz"/>
+                <w:noProof/>
+              </w:rPr>
+              <w:t>Helpdesk</w:t>
+            </w:r>
+            <w:r>
+              <w:rPr>
+                <w:noProof/>
+                <w:webHidden/>
+              </w:rPr>
+              <w:tab/>
+            </w:r>
+            <w:r>
+              <w:rPr>
+                <w:noProof/>
+                <w:webHidden/>
+              </w:rPr>
+              <w:fldChar w:fldCharType="begin"/>
+            </w:r>
+            <w:r>
+              <w:rPr>
+                <w:noProof/>
+                <w:webHidden/>
+              </w:rPr>
+              <w:instrText xml:space="preserve"> PAGEREF _Toc93344127 \h </w:instrText>
+            </w:r>
+            <w:r>
+              <w:rPr>
+                <w:noProof/>
+                <w:webHidden/>
+              </w:rPr>
+            </w:r>
+            <w:r>
+              <w:rPr>
+                <w:noProof/>
+                <w:webHidden/>
+              </w:rPr>
+              <w:fldChar w:fldCharType="separate"/>
+            </w:r>
+            <w:r>
+              <w:rPr>
+                <w:noProof/>
+                <w:webHidden/>
+              </w:rPr>
+              <w:t>8</w:t>
             </w:r>
             <w:r>
               <w:rPr>
@@ -569,12 +1130,432 @@
               <w:lang w:eastAsia="cs-CZ"/>
             </w:rPr>
           </w:pPr>
-          <w:hyperlink w:anchor="_Toc89201741" w:history="1">
+          <w:hyperlink w:anchor="_Toc93344128" w:history="1">
             <w:r>
               <w:rPr>
                 <w:rStyle w:val="Hypertextovodkaz"/>
                 <w:noProof/>
               </w:rPr>
+              <w:t>Administrátorská dokumentace</w:t>
+            </w:r>
+            <w:r>
+              <w:rPr>
+                <w:noProof/>
+                <w:webHidden/>
+              </w:rPr>
+              <w:tab/>
+            </w:r>
+            <w:r>
+              <w:rPr>
+                <w:noProof/>
+                <w:webHidden/>
+              </w:rPr>
+              <w:fldChar w:fldCharType="begin"/>
+            </w:r>
+            <w:r>
+              <w:rPr>
+                <w:noProof/>
+                <w:webHidden/>
+              </w:rPr>
+              <w:instrText xml:space="preserve"> PAGEREF _Toc93344128 \h </w:instrText>
+            </w:r>
+            <w:r>
+              <w:rPr>
+                <w:noProof/>
+                <w:webHidden/>
+              </w:rPr>
+            </w:r>
+            <w:r>
+              <w:rPr>
+                <w:noProof/>
+                <w:webHidden/>
+              </w:rPr>
+              <w:fldChar w:fldCharType="separate"/>
+            </w:r>
+            <w:r>
+              <w:rPr>
+                <w:noProof/>
+                <w:webHidden/>
+              </w:rPr>
+              <w:t>9</w:t>
+            </w:r>
+            <w:r>
+              <w:rPr>
+                <w:noProof/>
+                <w:webHidden/>
+              </w:rPr>
+              <w:fldChar w:fldCharType="end"/>
+            </w:r>
+          </w:hyperlink>
+        </w:p>
+        <w:p>
+          <w:pPr>
+            <w:pStyle w:val="Obsah3"/>
+            <w:tabs>
+              <w:tab w:val="right" w:leader="dot" w:pos="9062"/>
+            </w:tabs>
+            <w:rPr>
+              <w:rFonts w:eastAsiaTheme="minorEastAsia"/>
+              <w:noProof/>
+              <w:lang w:eastAsia="cs-CZ"/>
+            </w:rPr>
+          </w:pPr>
+          <w:hyperlink w:anchor="_Toc93344129" w:history="1">
+            <w:r>
+              <w:rPr>
+                <w:rStyle w:val="Hypertextovodkaz"/>
+                <w:noProof/>
+              </w:rPr>
+              <w:t>Groups</w:t>
+            </w:r>
+            <w:r>
+              <w:rPr>
+                <w:noProof/>
+                <w:webHidden/>
+              </w:rPr>
+              <w:tab/>
+            </w:r>
+            <w:r>
+              <w:rPr>
+                <w:noProof/>
+                <w:webHidden/>
+              </w:rPr>
+              <w:fldChar w:fldCharType="begin"/>
+            </w:r>
+            <w:r>
+              <w:rPr>
+                <w:noProof/>
+                <w:webHidden/>
+              </w:rPr>
+              <w:instrText xml:space="preserve"> PAGEREF _Toc93344129 \h </w:instrText>
+            </w:r>
+            <w:r>
+              <w:rPr>
+                <w:noProof/>
+                <w:webHidden/>
+              </w:rPr>
+            </w:r>
+            <w:r>
+              <w:rPr>
+                <w:noProof/>
+                <w:webHidden/>
+              </w:rPr>
+              <w:fldChar w:fldCharType="separate"/>
+            </w:r>
+            <w:r>
+              <w:rPr>
+                <w:noProof/>
+                <w:webHidden/>
+              </w:rPr>
+              <w:t>9</w:t>
+            </w:r>
+            <w:r>
+              <w:rPr>
+                <w:noProof/>
+                <w:webHidden/>
+              </w:rPr>
+              <w:fldChar w:fldCharType="end"/>
+            </w:r>
+          </w:hyperlink>
+        </w:p>
+        <w:p>
+          <w:pPr>
+            <w:pStyle w:val="Obsah3"/>
+            <w:tabs>
+              <w:tab w:val="right" w:leader="dot" w:pos="9062"/>
+            </w:tabs>
+            <w:rPr>
+              <w:rFonts w:eastAsiaTheme="minorEastAsia"/>
+              <w:noProof/>
+              <w:lang w:eastAsia="cs-CZ"/>
+            </w:rPr>
+          </w:pPr>
+          <w:hyperlink w:anchor="_Toc93344130" w:history="1">
+            <w:r>
+              <w:rPr>
+                <w:rStyle w:val="Hypertextovodkaz"/>
+                <w:noProof/>
+              </w:rPr>
+              <w:t>Users</w:t>
+            </w:r>
+            <w:r>
+              <w:rPr>
+                <w:noProof/>
+                <w:webHidden/>
+              </w:rPr>
+              <w:tab/>
+            </w:r>
+            <w:r>
+              <w:rPr>
+                <w:noProof/>
+                <w:webHidden/>
+              </w:rPr>
+              <w:fldChar w:fldCharType="begin"/>
+            </w:r>
+            <w:r>
+              <w:rPr>
+                <w:noProof/>
+                <w:webHidden/>
+              </w:rPr>
+              <w:instrText xml:space="preserve"> PAGEREF _Toc93344130 \h </w:instrText>
+            </w:r>
+            <w:r>
+              <w:rPr>
+                <w:noProof/>
+                <w:webHidden/>
+              </w:rPr>
+            </w:r>
+            <w:r>
+              <w:rPr>
+                <w:noProof/>
+                <w:webHidden/>
+              </w:rPr>
+              <w:fldChar w:fldCharType="separate"/>
+            </w:r>
+            <w:r>
+              <w:rPr>
+                <w:noProof/>
+                <w:webHidden/>
+              </w:rPr>
+              <w:t>9</w:t>
+            </w:r>
+            <w:r>
+              <w:rPr>
+                <w:noProof/>
+                <w:webHidden/>
+              </w:rPr>
+              <w:fldChar w:fldCharType="end"/>
+            </w:r>
+          </w:hyperlink>
+        </w:p>
+        <w:p>
+          <w:pPr>
+            <w:pStyle w:val="Obsah3"/>
+            <w:tabs>
+              <w:tab w:val="right" w:leader="dot" w:pos="9062"/>
+            </w:tabs>
+            <w:rPr>
+              <w:rFonts w:eastAsiaTheme="minorEastAsia"/>
+              <w:noProof/>
+              <w:lang w:eastAsia="cs-CZ"/>
+            </w:rPr>
+          </w:pPr>
+          <w:hyperlink w:anchor="_Toc93344131" w:history="1">
+            <w:r>
+              <w:rPr>
+                <w:rStyle w:val="Hypertextovodkaz"/>
+                <w:noProof/>
+              </w:rPr>
+              <w:t>Articles</w:t>
+            </w:r>
+            <w:r>
+              <w:rPr>
+                <w:noProof/>
+                <w:webHidden/>
+              </w:rPr>
+              <w:tab/>
+            </w:r>
+            <w:r>
+              <w:rPr>
+                <w:noProof/>
+                <w:webHidden/>
+              </w:rPr>
+              <w:fldChar w:fldCharType="begin"/>
+            </w:r>
+            <w:r>
+              <w:rPr>
+                <w:noProof/>
+                <w:webHidden/>
+              </w:rPr>
+              <w:instrText xml:space="preserve"> PAGEREF _Toc93344131 \h </w:instrText>
+            </w:r>
+            <w:r>
+              <w:rPr>
+                <w:noProof/>
+                <w:webHidden/>
+              </w:rPr>
+            </w:r>
+            <w:r>
+              <w:rPr>
+                <w:noProof/>
+                <w:webHidden/>
+              </w:rPr>
+              <w:fldChar w:fldCharType="separate"/>
+            </w:r>
+            <w:r>
+              <w:rPr>
+                <w:noProof/>
+                <w:webHidden/>
+              </w:rPr>
+              <w:t>9</w:t>
+            </w:r>
+            <w:r>
+              <w:rPr>
+                <w:noProof/>
+                <w:webHidden/>
+              </w:rPr>
+              <w:fldChar w:fldCharType="end"/>
+            </w:r>
+          </w:hyperlink>
+        </w:p>
+        <w:p>
+          <w:pPr>
+            <w:pStyle w:val="Obsah3"/>
+            <w:tabs>
+              <w:tab w:val="right" w:leader="dot" w:pos="9062"/>
+            </w:tabs>
+            <w:rPr>
+              <w:rFonts w:eastAsiaTheme="minorEastAsia"/>
+              <w:noProof/>
+              <w:lang w:eastAsia="cs-CZ"/>
+            </w:rPr>
+          </w:pPr>
+          <w:hyperlink w:anchor="_Toc93344132" w:history="1">
+            <w:r>
+              <w:rPr>
+                <w:rStyle w:val="Hypertextovodkaz"/>
+                <w:noProof/>
+              </w:rPr>
+              <w:t>Magazines</w:t>
+            </w:r>
+            <w:r>
+              <w:rPr>
+                <w:noProof/>
+                <w:webHidden/>
+              </w:rPr>
+              <w:tab/>
+            </w:r>
+            <w:r>
+              <w:rPr>
+                <w:noProof/>
+                <w:webHidden/>
+              </w:rPr>
+              <w:fldChar w:fldCharType="begin"/>
+            </w:r>
+            <w:r>
+              <w:rPr>
+                <w:noProof/>
+                <w:webHidden/>
+              </w:rPr>
+              <w:instrText xml:space="preserve"> PAGEREF _Toc93344132 \h </w:instrText>
+            </w:r>
+            <w:r>
+              <w:rPr>
+                <w:noProof/>
+                <w:webHidden/>
+              </w:rPr>
+            </w:r>
+            <w:r>
+              <w:rPr>
+                <w:noProof/>
+                <w:webHidden/>
+              </w:rPr>
+              <w:fldChar w:fldCharType="separate"/>
+            </w:r>
+            <w:r>
+              <w:rPr>
+                <w:noProof/>
+                <w:webHidden/>
+              </w:rPr>
+              <w:t>9</w:t>
+            </w:r>
+            <w:r>
+              <w:rPr>
+                <w:noProof/>
+                <w:webHidden/>
+              </w:rPr>
+              <w:fldChar w:fldCharType="end"/>
+            </w:r>
+          </w:hyperlink>
+        </w:p>
+        <w:p>
+          <w:pPr>
+            <w:pStyle w:val="Obsah3"/>
+            <w:tabs>
+              <w:tab w:val="right" w:leader="dot" w:pos="9062"/>
+            </w:tabs>
+            <w:rPr>
+              <w:rFonts w:eastAsiaTheme="minorEastAsia"/>
+              <w:noProof/>
+              <w:lang w:eastAsia="cs-CZ"/>
+            </w:rPr>
+          </w:pPr>
+          <w:hyperlink w:anchor="_Toc93344133" w:history="1">
+            <w:r>
+              <w:rPr>
+                <w:rStyle w:val="Hypertextovodkaz"/>
+                <w:noProof/>
+              </w:rPr>
+              <w:t>Reviews</w:t>
+            </w:r>
+            <w:r>
+              <w:rPr>
+                <w:noProof/>
+                <w:webHidden/>
+              </w:rPr>
+              <w:tab/>
+            </w:r>
+            <w:r>
+              <w:rPr>
+                <w:noProof/>
+                <w:webHidden/>
+              </w:rPr>
+              <w:fldChar w:fldCharType="begin"/>
+            </w:r>
+            <w:r>
+              <w:rPr>
+                <w:noProof/>
+                <w:webHidden/>
+              </w:rPr>
+              <w:instrText xml:space="preserve"> PAGEREF _Toc93344133 \h </w:instrText>
+            </w:r>
+            <w:r>
+              <w:rPr>
+                <w:noProof/>
+                <w:webHidden/>
+              </w:rPr>
+            </w:r>
+            <w:r>
+              <w:rPr>
+                <w:noProof/>
+                <w:webHidden/>
+              </w:rPr>
+              <w:fldChar w:fldCharType="separate"/>
+            </w:r>
+            <w:r>
+              <w:rPr>
+                <w:noProof/>
+                <w:webHidden/>
+              </w:rPr>
+              <w:t>9</w:t>
+            </w:r>
+            <w:r>
+              <w:rPr>
+                <w:noProof/>
+                <w:webHidden/>
+              </w:rPr>
+              <w:fldChar w:fldCharType="end"/>
+            </w:r>
+          </w:hyperlink>
+        </w:p>
+        <w:p>
+          <w:pPr>
+            <w:pStyle w:val="Obsah2"/>
+            <w:tabs>
+              <w:tab w:val="right" w:leader="dot" w:pos="9062"/>
+            </w:tabs>
+            <w:rPr>
+              <w:rFonts w:eastAsiaTheme="minorEastAsia"/>
+              <w:noProof/>
+              <w:lang w:eastAsia="cs-CZ"/>
+            </w:rPr>
+          </w:pPr>
+          <w:hyperlink w:anchor="_Toc93344134" w:history="1">
+            <w:r>
+              <w:rPr>
+                <w:rStyle w:val="Hypertextovodkaz"/>
+                <w:noProof/>
+              </w:rPr>
               <w:t>Marketingová dokumentace</w:t>
             </w:r>
             <w:r>
@@ -596,7 +1577,7 @@
                 <w:noProof/>
                 <w:webHidden/>
               </w:rPr>
-              <w:instrText xml:space="preserve"> PAGEREF _Toc89201741 \h </w:instrText>
+              <w:instrText xml:space="preserve"> PAGEREF _Toc93344134 \h </w:instrText>
             </w:r>
             <w:r>
               <w:rPr>
@@ -616,7 +1597,7 @@
                 <w:noProof/>
                 <w:webHidden/>
               </w:rPr>
-              <w:t>7</w:t>
+              <w:t>10</w:t>
             </w:r>
             <w:r>
               <w:rPr>
@@ -642,7 +1623,7 @@
       <w:pPr>
         <w:pStyle w:val="Nadpis1"/>
       </w:pPr>
-      <w:bookmarkStart w:id="1" w:name="_Toc89201733"/>
+      <w:bookmarkStart w:id="2" w:name="_Toc89201733"/>
     </w:p>
     <w:p>
       <w:pPr>
@@ -653,10 +1634,12 @@
       <w:pPr>
         <w:pStyle w:val="Nadpis1"/>
       </w:pPr>
+      <w:bookmarkStart w:id="3" w:name="_Toc93344114"/>
       <w:r>
         <w:t>Obrázky</w:t>
       </w:r>
-      <w:bookmarkEnd w:id="1"/>
+      <w:bookmarkEnd w:id="2"/>
+      <w:bookmarkEnd w:id="3"/>
     </w:p>
     <w:p>
       <w:pPr>
@@ -927,12 +1910,12 @@
       <w:pPr>
         <w:pStyle w:val="Nadpis2"/>
       </w:pPr>
-      <w:bookmarkStart w:id="2" w:name="_Toc89201734"/>
+      <w:bookmarkStart w:id="4" w:name="_Toc93344115"/>
       <w:r>
         <w:lastRenderedPageBreak/>
         <w:t>Dokumentace požadavků</w:t>
       </w:r>
-      <w:bookmarkEnd w:id="2"/>
+      <w:bookmarkEnd w:id="4"/>
     </w:p>
     <w:p>
       <w:r>
@@ -940,7 +1923,7 @@
       </w:r>
     </w:p>
     <w:p>
-      <w:bookmarkStart w:id="3" w:name="_Hlk86255805"/>
+      <w:bookmarkStart w:id="5" w:name="_Hlk86255805"/>
       <w:r>
         <w:t>Autor</w:t>
       </w:r>
@@ -1066,11 +2049,11 @@
           <w:numId w:val="5"/>
         </w:numPr>
       </w:pPr>
-      <w:bookmarkStart w:id="4" w:name="_Hlk86257020"/>
+      <w:bookmarkStart w:id="6" w:name="_Hlk86257020"/>
       <w:r>
         <w:t>Evidence probíhajících úkolů a termínů</w:t>
       </w:r>
-      <w:bookmarkEnd w:id="4"/>
+      <w:bookmarkEnd w:id="6"/>
       <w:r>
         <w:t xml:space="preserve"> – automatické upozornění zodpovědných osob tři dny před koncem termínu</w:t>
       </w:r>
@@ -1294,7 +2277,7 @@
         <w:t>Správa všeho</w:t>
       </w:r>
     </w:p>
-    <w:bookmarkEnd w:id="3"/>
+    <w:bookmarkEnd w:id="5"/>
     <w:p>
       <w:pPr>
         <w:rPr>
@@ -1401,24 +2384,24 @@
       <w:pPr>
         <w:pStyle w:val="Nadpis2"/>
       </w:pPr>
-      <w:bookmarkStart w:id="5" w:name="_Toc89201735"/>
+      <w:bookmarkStart w:id="7" w:name="_Toc93344116"/>
       <w:r>
         <w:lastRenderedPageBreak/>
         <w:t>Použitý software</w:t>
       </w:r>
-      <w:bookmarkEnd w:id="5"/>
+      <w:bookmarkEnd w:id="7"/>
     </w:p>
     <w:p/>
     <w:p>
       <w:pPr>
         <w:pStyle w:val="Nadpis3"/>
       </w:pPr>
-      <w:bookmarkStart w:id="6" w:name="_Toc89201736"/>
+      <w:bookmarkStart w:id="8" w:name="_Toc93344117"/>
       <w:proofErr w:type="spellStart"/>
       <w:r>
         <w:t>Frontend</w:t>
       </w:r>
-      <w:bookmarkEnd w:id="6"/>
+      <w:bookmarkEnd w:id="8"/>
       <w:proofErr w:type="spellEnd"/>
     </w:p>
     <w:p/>
@@ -1545,12 +2528,12 @@
       <w:pPr>
         <w:pStyle w:val="Nadpis3"/>
       </w:pPr>
-      <w:bookmarkStart w:id="7" w:name="_Toc89201737"/>
+      <w:bookmarkStart w:id="9" w:name="_Toc93344118"/>
       <w:proofErr w:type="spellStart"/>
       <w:r>
         <w:t>Backend</w:t>
       </w:r>
-      <w:bookmarkEnd w:id="7"/>
+      <w:bookmarkEnd w:id="9"/>
       <w:proofErr w:type="spellEnd"/>
     </w:p>
     <w:p/>
@@ -1611,12 +2594,12 @@
       <w:pPr>
         <w:pStyle w:val="Nadpis2"/>
       </w:pPr>
-      <w:bookmarkStart w:id="8" w:name="_Toc89201738"/>
+      <w:bookmarkStart w:id="10" w:name="_Toc93344119"/>
       <w:r>
         <w:lastRenderedPageBreak/>
         <w:t>Technická dokumentace</w:t>
       </w:r>
-      <w:bookmarkEnd w:id="8"/>
+      <w:bookmarkEnd w:id="10"/>
     </w:p>
     <w:p>
       <w:r>
@@ -1709,7 +2692,7 @@
         <w:pStyle w:val="Titulek"/>
         <w:jc w:val="center"/>
       </w:pPr>
-      <w:bookmarkStart w:id="9" w:name="_Toc89201742"/>
+      <w:bookmarkStart w:id="11" w:name="_Toc89201742"/>
       <w:r>
         <w:t xml:space="preserve">Obrázek </w:t>
       </w:r>
@@ -1737,7 +2720,7 @@
       <w:r>
         <w:t xml:space="preserve"> – ER-model</w:t>
       </w:r>
-      <w:bookmarkEnd w:id="9"/>
+      <w:bookmarkEnd w:id="11"/>
     </w:p>
     <w:p>
       <w:r>
@@ -1778,23 +2761,23 @@
       <w:pPr>
         <w:pStyle w:val="Nadpis2"/>
       </w:pPr>
-      <w:bookmarkStart w:id="10" w:name="_Toc89201739"/>
+      <w:bookmarkStart w:id="12" w:name="_Toc93344120"/>
       <w:r>
         <w:lastRenderedPageBreak/>
         <w:t>Uživatelská dokumentace</w:t>
       </w:r>
-      <w:bookmarkEnd w:id="10"/>
+      <w:bookmarkEnd w:id="12"/>
     </w:p>
     <w:p/>
     <w:p>
       <w:pPr>
         <w:pStyle w:val="Nadpis3"/>
       </w:pPr>
-      <w:bookmarkStart w:id="11" w:name="_Toc89201740"/>
+      <w:bookmarkStart w:id="13" w:name="_Toc93344121"/>
       <w:r>
         <w:t>Přihlášení</w:t>
       </w:r>
-      <w:bookmarkEnd w:id="11"/>
+      <w:bookmarkEnd w:id="13"/>
     </w:p>
     <w:p>
       <w:pPr>
@@ -1904,7 +2887,7 @@
                               <w:pStyle w:val="Titulek"/>
                               <w:jc w:val="center"/>
                             </w:pPr>
-                            <w:bookmarkStart w:id="12" w:name="_Toc89201743"/>
+                            <w:bookmarkStart w:id="14" w:name="_Toc89201743"/>
                             <w:r>
                               <w:t xml:space="preserve">Obrázek </w:t>
                             </w:r>
@@ -1932,7 +2915,7 @@
                             <w:r>
                               <w:t xml:space="preserve"> - Přihlášení</w:t>
                             </w:r>
-                            <w:bookmarkEnd w:id="12"/>
+                            <w:bookmarkEnd w:id="14"/>
                           </w:p>
                         </w:txbxContent>
                       </wps:txbx>
@@ -1962,7 +2945,7 @@
                         <w:pStyle w:val="Titulek"/>
                         <w:jc w:val="center"/>
                       </w:pPr>
-                      <w:bookmarkStart w:id="13" w:name="_Toc89201743"/>
+                      <w:bookmarkStart w:id="15" w:name="_Toc89201743"/>
                       <w:r>
                         <w:t xml:space="preserve">Obrázek </w:t>
                       </w:r>
@@ -1990,7 +2973,7 @@
                       <w:r>
                         <w:t xml:space="preserve"> - Přihlášení</w:t>
                       </w:r>
-                      <w:bookmarkEnd w:id="13"/>
+                      <w:bookmarkEnd w:id="15"/>
                     </w:p>
                   </w:txbxContent>
                 </v:textbox>
@@ -2074,7 +3057,7 @@
                               <w:pStyle w:val="Titulek"/>
                               <w:jc w:val="center"/>
                             </w:pPr>
-                            <w:bookmarkStart w:id="14" w:name="_Toc89201744"/>
+                            <w:bookmarkStart w:id="16" w:name="_Toc89201744"/>
                             <w:r>
                               <w:t xml:space="preserve">Obrázek </w:t>
                             </w:r>
@@ -2102,7 +3085,7 @@
                             <w:r>
                               <w:t xml:space="preserve"> - Odhlášení</w:t>
                             </w:r>
-                            <w:bookmarkEnd w:id="14"/>
+                            <w:bookmarkEnd w:id="16"/>
                           </w:p>
                         </w:txbxContent>
                       </wps:txbx>
@@ -2128,7 +3111,7 @@
                         <w:pStyle w:val="Titulek"/>
                         <w:jc w:val="center"/>
                       </w:pPr>
-                      <w:bookmarkStart w:id="15" w:name="_Toc89201744"/>
+                      <w:bookmarkStart w:id="17" w:name="_Toc89201744"/>
                       <w:r>
                         <w:t xml:space="preserve">Obrázek </w:t>
                       </w:r>
@@ -2156,7 +3139,7 @@
                       <w:r>
                         <w:t xml:space="preserve"> - Odhlášení</w:t>
                       </w:r>
-                      <w:bookmarkEnd w:id="15"/>
+                      <w:bookmarkEnd w:id="17"/>
                     </w:p>
                   </w:txbxContent>
                 </v:textbox>
@@ -2239,9 +3222,11 @@
           <w:tab w:val="left" w:pos="3544"/>
         </w:tabs>
       </w:pPr>
+      <w:bookmarkStart w:id="18" w:name="_Toc93344122"/>
       <w:r>
         <w:t>Čtenář (nepřihlášený uživatel)</w:t>
       </w:r>
+      <w:bookmarkEnd w:id="18"/>
       <w:r>
         <w:tab/>
       </w:r>
@@ -2264,9 +3249,11 @@
       <w:pPr>
         <w:pStyle w:val="Nadpis3"/>
       </w:pPr>
+      <w:bookmarkStart w:id="19" w:name="_Toc93344123"/>
       <w:r>
         <w:t>Autor</w:t>
       </w:r>
+      <w:bookmarkEnd w:id="19"/>
     </w:p>
     <w:p/>
     <w:p>
@@ -2391,9 +3378,11 @@
       <w:pPr>
         <w:pStyle w:val="Nadpis3"/>
       </w:pPr>
+      <w:bookmarkStart w:id="20" w:name="_Toc93344124"/>
       <w:r>
         <w:t>Redaktor</w:t>
       </w:r>
+      <w:bookmarkEnd w:id="20"/>
     </w:p>
     <w:p/>
     <w:p>
@@ -2541,9 +3530,11 @@
       <w:pPr>
         <w:pStyle w:val="Nadpis3"/>
       </w:pPr>
+      <w:bookmarkStart w:id="21" w:name="_Toc93344125"/>
       <w:r>
         <w:t>Recenzent</w:t>
       </w:r>
+      <w:bookmarkEnd w:id="21"/>
     </w:p>
     <w:p>
       <w:r>
@@ -2585,14 +3576,22 @@
       <w:pPr>
         <w:pStyle w:val="Nadpis3"/>
       </w:pPr>
+      <w:bookmarkStart w:id="22" w:name="_Toc93344126"/>
       <w:r>
         <w:t>Administrátor</w:t>
       </w:r>
+      <w:bookmarkEnd w:id="22"/>
     </w:p>
     <w:p/>
     <w:p>
       <w:r>
-        <w:t>Pro testování:</w:t>
+        <w:t>P</w:t>
+      </w:r>
+      <w:r>
+        <w:t>řihlášení</w:t>
+      </w:r>
+      <w:r>
+        <w:t>:</w:t>
       </w:r>
     </w:p>
     <w:p>
@@ -2626,21 +3625,309 @@
         <w:t xml:space="preserve"> serveru.</w:t>
       </w:r>
     </w:p>
+    <w:p/>
+    <w:p>
+      <w:pPr>
+        <w:pStyle w:val="Nadpis3"/>
+      </w:pPr>
+      <w:bookmarkStart w:id="23" w:name="_Toc93344127"/>
+      <w:r>
+        <w:t>Helpdesk</w:t>
+      </w:r>
+      <w:bookmarkEnd w:id="23"/>
+    </w:p>
+    <w:p>
+      <w:r>
+        <w:t>Tlačítko Helpdesk je vždy vlevo dole. Po kliknutí se zobrazí nápověda k aplikaci (hlavně k uživatelům).</w:t>
+      </w:r>
+    </w:p>
     <w:p>
       <w:r>
         <w:br w:type="page"/>
       </w:r>
     </w:p>
+    <w:p>
+      <w:pPr>
+        <w:pStyle w:val="Nadpis2"/>
+      </w:pPr>
+      <w:bookmarkStart w:id="24" w:name="_Toc93344128"/>
+      <w:r>
+        <w:lastRenderedPageBreak/>
+        <w:t>Administrátorská dokumentace</w:t>
+      </w:r>
+      <w:bookmarkEnd w:id="24"/>
+    </w:p>
     <w:p/>
     <w:p>
+      <w:r>
+        <w:t xml:space="preserve">Lze se přihlásit přes samotnou aplikaci, nebo zadáním cesty pro administraci: </w:t>
+      </w:r>
+      <w:hyperlink r:id="rId9" w:history="1">
+        <w:r>
+          <w:rPr>
+            <w:rStyle w:val="Hypertextovodkaz"/>
+          </w:rPr>
+          <w:t>https://lightspectr.pythonanywhere.com/a</w:t>
+        </w:r>
+        <w:r>
+          <w:rPr>
+            <w:rStyle w:val="Hypertextovodkaz"/>
+          </w:rPr>
+          <w:t>d</w:t>
+        </w:r>
+        <w:r>
+          <w:rPr>
+            <w:rStyle w:val="Hypertextovodkaz"/>
+          </w:rPr>
+          <w:t>min/login/?next=/admin/</w:t>
+        </w:r>
+      </w:hyperlink>
+    </w:p>
+    <w:p/>
+    <w:p>
+      <w:r>
+        <w:t>Přihlášení:</w:t>
+      </w:r>
+    </w:p>
+    <w:p>
+      <w:r>
+        <w:t>Login: admin</w:t>
+      </w:r>
+    </w:p>
+    <w:p>
+      <w:r>
+        <w:t>Heslo: Password1*</w:t>
+      </w:r>
+    </w:p>
+    <w:p/>
+    <w:p>
+      <w:r>
+        <w:t xml:space="preserve">Hlavní strana správy </w:t>
+      </w:r>
+      <w:r>
+        <w:t xml:space="preserve">aplikace </w:t>
+      </w:r>
+      <w:r>
+        <w:t>vypadá takto:</w:t>
+      </w:r>
+    </w:p>
+    <w:p>
+      <w:r>
+        <w:drawing>
+          <wp:inline distT="0" distB="0" distL="0" distR="0" wp14:anchorId="07842E75" wp14:editId="4567763D">
+            <wp:extent cx="5760720" cy="2162175"/>
+            <wp:effectExtent l="0" t="0" r="0" b="9525"/>
+            <wp:docPr id="2" name="Obrázek 2"/>
+            <wp:cNvGraphicFramePr>
+              <a:graphicFrameLocks xmlns:a="http://schemas.openxmlformats.org/drawingml/2006/main" noChangeAspect="1"/>
+            </wp:cNvGraphicFramePr>
+            <a:graphic xmlns:a="http://schemas.openxmlformats.org/drawingml/2006/main">
+              <a:graphicData uri="http://schemas.openxmlformats.org/drawingml/2006/picture">
+                <pic:pic xmlns:pic="http://schemas.openxmlformats.org/drawingml/2006/picture">
+                  <pic:nvPicPr>
+                    <pic:cNvPr id="1" name=""/>
+                    <pic:cNvPicPr/>
+                  </pic:nvPicPr>
+                  <pic:blipFill>
+                    <a:blip r:embed="rId10"/>
+                    <a:stretch>
+                      <a:fillRect/>
+                    </a:stretch>
+                  </pic:blipFill>
+                  <pic:spPr>
+                    <a:xfrm>
+                      <a:off x="0" y="0"/>
+                      <a:ext cx="5760720" cy="2162175"/>
+                    </a:xfrm>
+                    <a:prstGeom prst="rect">
+                      <a:avLst/>
+                    </a:prstGeom>
+                  </pic:spPr>
+                </pic:pic>
+              </a:graphicData>
+            </a:graphic>
+          </wp:inline>
+        </w:drawing>
+      </w:r>
+    </w:p>
+    <w:p>
+      <w:pPr>
+        <w:pStyle w:val="Nadpis3"/>
+      </w:pPr>
+      <w:bookmarkStart w:id="25" w:name="_Toc93344129"/>
+      <w:proofErr w:type="spellStart"/>
+      <w:r>
+        <w:t>Groups</w:t>
+      </w:r>
+      <w:bookmarkEnd w:id="25"/>
+      <w:proofErr w:type="spellEnd"/>
+    </w:p>
+    <w:p>
+      <w:r>
+        <w:t>Přidání další skupiny uživatelů, které můžou být přidána příslušná oprávnění.</w:t>
+      </w:r>
+    </w:p>
+    <w:p>
+      <w:pPr>
+        <w:pStyle w:val="Nadpis3"/>
+      </w:pPr>
+      <w:bookmarkStart w:id="26" w:name="_Toc93344130"/>
+      <w:proofErr w:type="spellStart"/>
+      <w:r>
+        <w:t>Users</w:t>
+      </w:r>
+      <w:bookmarkEnd w:id="26"/>
+      <w:proofErr w:type="spellEnd"/>
+    </w:p>
+    <w:p>
+      <w:r>
+        <w:t xml:space="preserve">Přidání Uživatele </w:t>
+      </w:r>
+    </w:p>
+    <w:p>
+      <w:pPr>
+        <w:pStyle w:val="Odstavecseseznamem"/>
+        <w:numPr>
+          <w:ilvl w:val="0"/>
+          <w:numId w:val="3"/>
+        </w:numPr>
+      </w:pPr>
+      <w:r>
+        <w:t>Uživatelské jméno a heslo</w:t>
+      </w:r>
+    </w:p>
+    <w:p>
+      <w:r>
+        <w:t>Úprava Uživatele</w:t>
+      </w:r>
+    </w:p>
+    <w:p>
+      <w:pPr>
+        <w:pStyle w:val="Odstavecseseznamem"/>
+        <w:numPr>
+          <w:ilvl w:val="0"/>
+          <w:numId w:val="3"/>
+        </w:numPr>
+      </w:pPr>
+      <w:r>
+        <w:t>Jméno</w:t>
+      </w:r>
+    </w:p>
+    <w:p>
+      <w:pPr>
+        <w:pStyle w:val="Odstavecseseznamem"/>
+        <w:numPr>
+          <w:ilvl w:val="0"/>
+          <w:numId w:val="3"/>
+        </w:numPr>
+      </w:pPr>
+      <w:r>
+        <w:t>Příjmení</w:t>
+      </w:r>
+    </w:p>
+    <w:p>
+      <w:pPr>
+        <w:pStyle w:val="Odstavecseseznamem"/>
+        <w:numPr>
+          <w:ilvl w:val="0"/>
+          <w:numId w:val="3"/>
+        </w:numPr>
+      </w:pPr>
+      <w:r>
+        <w:t>Email</w:t>
+      </w:r>
+    </w:p>
+    <w:p>
+      <w:pPr>
+        <w:pStyle w:val="Odstavecseseznamem"/>
+        <w:numPr>
+          <w:ilvl w:val="0"/>
+          <w:numId w:val="3"/>
+        </w:numPr>
+      </w:pPr>
+      <w:r>
+        <w:t>Oprávnění (výběr z existující skupiny nebo výběr jednotlivých)</w:t>
+      </w:r>
+    </w:p>
+    <w:p>
+      <w:pPr>
+        <w:pStyle w:val="Odstavecseseznamem"/>
+        <w:numPr>
+          <w:ilvl w:val="0"/>
+          <w:numId w:val="3"/>
+        </w:numPr>
+      </w:pPr>
+      <w:r>
+        <w:t>Data (registrace, poslední přihlášení)</w:t>
+      </w:r>
+    </w:p>
+    <w:p>
+      <w:pPr>
+        <w:pStyle w:val="Nadpis3"/>
+      </w:pPr>
+      <w:bookmarkStart w:id="27" w:name="_Toc93344131"/>
+      <w:proofErr w:type="spellStart"/>
+      <w:r>
+        <w:t>Articles</w:t>
+      </w:r>
+      <w:bookmarkEnd w:id="27"/>
+      <w:proofErr w:type="spellEnd"/>
+    </w:p>
+    <w:p>
+      <w:r>
+        <w:t>Vytváření a správa článků</w:t>
+      </w:r>
+    </w:p>
+    <w:p>
+      <w:pPr>
+        <w:pStyle w:val="Nadpis3"/>
+      </w:pPr>
+      <w:bookmarkStart w:id="28" w:name="_Toc93344132"/>
+      <w:proofErr w:type="spellStart"/>
+      <w:r>
+        <w:t>Magazines</w:t>
+      </w:r>
+      <w:bookmarkEnd w:id="28"/>
+      <w:proofErr w:type="spellEnd"/>
+    </w:p>
+    <w:p>
+      <w:r>
+        <w:t>Vytváření a správa</w:t>
+      </w:r>
+      <w:r>
+        <w:t xml:space="preserve"> časopisů</w:t>
+      </w:r>
+    </w:p>
+    <w:p>
+      <w:pPr>
+        <w:pStyle w:val="Nadpis3"/>
+      </w:pPr>
+      <w:bookmarkStart w:id="29" w:name="_Toc93344133"/>
+      <w:proofErr w:type="spellStart"/>
+      <w:r>
+        <w:t>Reviews</w:t>
+      </w:r>
+      <w:bookmarkEnd w:id="29"/>
+      <w:proofErr w:type="spellEnd"/>
+    </w:p>
+    <w:p>
+      <w:r>
+        <w:t xml:space="preserve">Vytváření a správa </w:t>
+      </w:r>
+      <w:r>
+        <w:t>recenzí</w:t>
+      </w:r>
+    </w:p>
+    <w:p>
       <w:pPr>
         <w:pStyle w:val="Nadpis2"/>
       </w:pPr>
-      <w:bookmarkStart w:id="16" w:name="_Toc89201741"/>
-      <w:r>
+      <w:bookmarkStart w:id="30" w:name="_Toc93344134"/>
+      <w:r>
+        <w:lastRenderedPageBreak/>
         <w:t>Marketingová dokumentace</w:t>
       </w:r>
-      <w:bookmarkEnd w:id="16"/>
+      <w:bookmarkEnd w:id="30"/>
     </w:p>
     <w:p/>
     <w:p>
@@ -2683,7 +3970,7 @@
                     </pic:cNvPicPr>
                   </pic:nvPicPr>
                   <pic:blipFill>
-                    <a:blip r:embed="rId9">
+                    <a:blip r:embed="rId11">
                       <a:extLst>
                         <a:ext uri="{28A0092B-C50C-407E-A947-70E740481C1C}">
                           <a14:useLocalDpi xmlns:a14="http://schemas.microsoft.com/office/drawing/2010/main" val="0"/>
@@ -2720,7 +4007,7 @@
         <w:pStyle w:val="Titulek"/>
         <w:jc w:val="center"/>
       </w:pPr>
-      <w:bookmarkStart w:id="17" w:name="_Toc89201745"/>
+      <w:bookmarkStart w:id="31" w:name="_Toc89201745"/>
       <w:r>
         <w:t xml:space="preserve">Obrázek </w:t>
       </w:r>
@@ -2754,7 +4041,7 @@
       <w:r>
         <w:t xml:space="preserve"> model</w:t>
       </w:r>
-      <w:bookmarkEnd w:id="17"/>
+      <w:bookmarkEnd w:id="31"/>
     </w:p>
     <w:p/>
     <w:sectPr>
@@ -3972,7 +5259,7 @@
   <w:style w:type="paragraph" w:default="1" w:styleId="Normln">
     <w:name w:val="Normal"/>
     <w:qFormat/>
-    <w:rsid w:val="00EC21D1"/>
+    <w:rsid w:val="008E7AC2"/>
   </w:style>
   <w:style w:type="paragraph" w:styleId="Nadpis1">
     <w:name w:val="heading 1"/>
@@ -4243,6 +5530,30 @@
       <w:i/>
       <w:iCs/>
       <w:color w:val="2F5496" w:themeColor="accent1" w:themeShade="BF"/>
+    </w:rPr>
+  </w:style>
+  <w:style w:type="character" w:styleId="Nevyeenzmnka">
+    <w:name w:val="Unresolved Mention"/>
+    <w:basedOn w:val="Standardnpsmoodstavce"/>
+    <w:uiPriority w:val="99"/>
+    <w:semiHidden/>
+    <w:unhideWhenUsed/>
+    <w:rsid w:val="00633E4F"/>
+    <w:rPr>
+      <w:color w:val="605E5C"/>
+      <w:shd w:val="clear" w:color="auto" w:fill="E1DFDD"/>
+    </w:rPr>
+  </w:style>
+  <w:style w:type="character" w:styleId="Sledovanodkaz">
+    <w:name w:val="FollowedHyperlink"/>
+    <w:basedOn w:val="Standardnpsmoodstavce"/>
+    <w:uiPriority w:val="99"/>
+    <w:semiHidden/>
+    <w:unhideWhenUsed/>
+    <w:rsid w:val="00633E4F"/>
+    <w:rPr>
+      <w:color w:val="954F72" w:themeColor="followedHyperlink"/>
+      <w:u w:val="single"/>
     </w:rPr>
   </w:style>
 </w:styles>

</xml_diff>